<commit_message>
corrected step 6 jollyci/cd
</commit_message>
<xml_diff>
--- a/2022/answers-only/3.Objective Elfen Ring-Answers.docx
+++ b/2022/answers-only/3.Objective Elfen Ring-Answers.docx
@@ -7,7 +7,15 @@
         <w:pStyle w:val="Heading1"/>
       </w:pPr>
       <w:r>
-        <w:t>Objective:  Recover the Elfen Ring</w:t>
+        <w:t xml:space="preserve">Objective:  Recover the </w:t>
+      </w:r>
+      <w:proofErr w:type="spellStart"/>
+      <w:r>
+        <w:t>Elfen</w:t>
+      </w:r>
+      <w:proofErr w:type="spellEnd"/>
+      <w:r>
+        <w:t xml:space="preserve"> Ring</w:t>
       </w:r>
       <w:r>
         <w:t>—Answers Only</w:t>
@@ -530,8 +538,16 @@
         <w:rPr>
           <w:rFonts w:ascii="Courier New" w:hAnsi="Courier New" w:cs="Courier New"/>
         </w:rPr>
-        <w:t>git log</w:t>
-      </w:r>
+        <w:t xml:space="preserve">git </w:t>
+      </w:r>
+      <w:proofErr w:type="gramStart"/>
+      <w:r>
+        <w:rPr>
+          <w:rFonts w:ascii="Courier New" w:hAnsi="Courier New" w:cs="Courier New"/>
+        </w:rPr>
+        <w:t>log</w:t>
+      </w:r>
+      <w:proofErr w:type="gramEnd"/>
     </w:p>
     <w:p>
       <w:r>
@@ -644,8 +660,16 @@
         <w:rPr>
           <w:rFonts w:ascii="Courier New" w:hAnsi="Courier New" w:cs="Courier New"/>
         </w:rPr>
-        <w:t>git show abdea0ebb21b156c01f7533cea3b895c26198c98</w:t>
-      </w:r>
+        <w:t xml:space="preserve">git show </w:t>
+      </w:r>
+      <w:proofErr w:type="gramStart"/>
+      <w:r>
+        <w:rPr>
+          <w:rFonts w:ascii="Courier New" w:hAnsi="Courier New" w:cs="Courier New"/>
+        </w:rPr>
+        <w:t>abdea0ebb21b156c01f7533cea3b895c26198c98</w:t>
+      </w:r>
+      <w:proofErr w:type="gramEnd"/>
     </w:p>
     <w:p>
       <w:r>
@@ -760,7 +784,15 @@
         <w:t xml:space="preserve"> is using</w:t>
       </w:r>
       <w:r>
-        <w:t xml:space="preserve"> puts a “+” at the beginning of every line to show that it is added material.  Remove the “+”s to get a valid key.</w:t>
+        <w:t xml:space="preserve"> puts a “+” at the beginning of every line to show that it is added material.  Remove the “</w:t>
+      </w:r>
+      <w:proofErr w:type="gramStart"/>
+      <w:r>
+        <w:t>+”s</w:t>
+      </w:r>
+      <w:proofErr w:type="gramEnd"/>
+      <w:r>
+        <w:t xml:space="preserve"> to get a valid key.</w:t>
       </w:r>
     </w:p>
     <w:p>
@@ -1154,7 +1186,21 @@
         <w:rPr>
           <w:rFonts w:ascii="Courier New" w:hAnsi="Courier New" w:cs="Courier New"/>
         </w:rPr>
-        <w:t xml:space="preserve">~/.ssh/id_rsa </w:t>
+        <w:t>~/.ssh/</w:t>
+      </w:r>
+      <w:proofErr w:type="spellStart"/>
+      <w:r>
+        <w:rPr>
+          <w:rFonts w:ascii="Courier New" w:hAnsi="Courier New" w:cs="Courier New"/>
+        </w:rPr>
+        <w:t>id_rsa</w:t>
+      </w:r>
+      <w:proofErr w:type="spellEnd"/>
+      <w:r>
+        <w:rPr>
+          <w:rFonts w:ascii="Courier New" w:hAnsi="Courier New" w:cs="Courier New"/>
+        </w:rPr>
+        <w:t xml:space="preserve"> </w:t>
       </w:r>
       <w:r>
         <w:t>and</w:t>
@@ -1474,7 +1520,15 @@
         </w:numPr>
       </w:pPr>
       <w:r>
-        <w:t>Test to see if the site will accept the keys.  Remember that gitlab always uses the user ‘git’ for SSH connections.</w:t>
+        <w:t xml:space="preserve">Test to see if the site will accept the keys.  Remember that </w:t>
+      </w:r>
+      <w:proofErr w:type="spellStart"/>
+      <w:r>
+        <w:t>gitlab</w:t>
+      </w:r>
+      <w:proofErr w:type="spellEnd"/>
+      <w:r>
+        <w:t xml:space="preserve"> always uses the user ‘git’ for SSH connections.</w:t>
       </w:r>
       <w:r>
         <w:br/>
@@ -1529,8 +1583,83 @@
         </w:numPr>
       </w:pPr>
       <w:r>
+        <w:t>Clone the repo using SSH and the keys you stole.</w:t>
+      </w:r>
+      <w:r>
+        <w:t xml:space="preserve">  </w:t>
+      </w:r>
+      <w:r>
+        <w:t xml:space="preserve">To force git to use SSH you must use the correct format.  </w:t>
+      </w:r>
+      <w:proofErr w:type="spellStart"/>
+      <w:r>
+        <w:t>git@</w:t>
+      </w:r>
+      <w:proofErr w:type="gramStart"/>
+      <w:r>
+        <w:t>repoHost:pathToRepo</w:t>
+      </w:r>
+      <w:proofErr w:type="spellEnd"/>
+      <w:proofErr w:type="gramEnd"/>
+      <w:r>
+        <w:t xml:space="preserve">.  The main </w:t>
+      </w:r>
+      <w:proofErr w:type="spellStart"/>
+      <w:r>
+        <w:t>github</w:t>
+      </w:r>
+      <w:proofErr w:type="spellEnd"/>
+      <w:r>
+        <w:t xml:space="preserve"> site uses the format </w:t>
+      </w:r>
+      <w:hyperlink r:id="rId30" w:history="1">
+        <w:r>
+          <w:rPr>
+            <w:rStyle w:val="Hyperlink"/>
+          </w:rPr>
+          <w:t>git@github.com:username/repoPath</w:t>
+        </w:r>
+      </w:hyperlink>
+      <w:r>
+        <w:t xml:space="preserve">, because the username is actually the first directory in its </w:t>
+      </w:r>
+      <w:r>
         <w:lastRenderedPageBreak/>
-        <w:t>Clone the repo using SSH and the keys you stole.</w:t>
+        <w:t xml:space="preserve">path (example:  </w:t>
+      </w:r>
+      <w:hyperlink r:id="rId31" w:history="1">
+        <w:r>
+          <w:rPr>
+            <w:rStyle w:val="Hyperlink"/>
+          </w:rPr>
+          <w:t>git@github.com:john-r2/HolidayHackLessonized.git</w:t>
+        </w:r>
+      </w:hyperlink>
+      <w:r>
+        <w:t xml:space="preserve">).  Our site does not put the username at the top of the path.  Note:  </w:t>
+      </w:r>
+      <w:hyperlink r:id="rId32" w:history="1">
+        <w:r>
+          <w:rPr>
+            <w:rStyle w:val="Hyperlink"/>
+          </w:rPr>
+          <w:t>this format is</w:t>
+        </w:r>
+        <w:r>
+          <w:rPr>
+            <w:rStyle w:val="Hyperlink"/>
+          </w:rPr>
+          <w:t xml:space="preserve"> derived</w:t>
+        </w:r>
+        <w:r>
+          <w:rPr>
+            <w:rStyle w:val="Hyperlink"/>
+          </w:rPr>
+          <w:t xml:space="preserve"> from scp</w:t>
+        </w:r>
+      </w:hyperlink>
+      <w:r>
+        <w:t>.</w:t>
       </w:r>
       <w:r>
         <w:br/>
@@ -1540,10 +1669,10 @@
           <w:noProof/>
         </w:rPr>
         <w:drawing>
-          <wp:inline distT="0" distB="0" distL="0" distR="0" wp14:anchorId="66C7FF56" wp14:editId="2695B3EC">
-            <wp:extent cx="5943600" cy="842010"/>
-            <wp:effectExtent l="0" t="0" r="0" b="0"/>
-            <wp:docPr id="36" name="Picture 36" descr="A computer screen capture&#10;&#10;Description automatically generated with medium confidence"/>
+          <wp:inline distT="0" distB="0" distL="0" distR="0" wp14:anchorId="5069201B" wp14:editId="6C019588">
+            <wp:extent cx="5943600" cy="986155"/>
+            <wp:effectExtent l="0" t="0" r="0" b="4445"/>
+            <wp:docPr id="47" name="Picture 47" descr="A screenshot of a computer&#10;&#10;Description automatically generated with medium confidence"/>
             <wp:cNvGraphicFramePr>
               <a:graphicFrameLocks xmlns:a="http://schemas.openxmlformats.org/drawingml/2006/main" noChangeAspect="1"/>
             </wp:cNvGraphicFramePr>
@@ -1551,11 +1680,11 @@
               <a:graphicData uri="http://schemas.openxmlformats.org/drawingml/2006/picture">
                 <pic:pic xmlns:pic="http://schemas.openxmlformats.org/drawingml/2006/picture">
                   <pic:nvPicPr>
-                    <pic:cNvPr id="36" name="Picture 36" descr="A computer screen capture&#10;&#10;Description automatically generated with medium confidence"/>
+                    <pic:cNvPr id="47" name="Picture 47" descr="A screenshot of a computer&#10;&#10;Description automatically generated with medium confidence"/>
                     <pic:cNvPicPr/>
                   </pic:nvPicPr>
                   <pic:blipFill>
-                    <a:blip r:embed="rId30"/>
+                    <a:blip r:embed="rId33"/>
                     <a:stretch>
                       <a:fillRect/>
                     </a:stretch>
@@ -1563,7 +1692,7 @@
                   <pic:spPr>
                     <a:xfrm>
                       <a:off x="0" y="0"/>
-                      <a:ext cx="5943600" cy="842010"/>
+                      <a:ext cx="5943600" cy="986155"/>
                     </a:xfrm>
                     <a:prstGeom prst="rect">
                       <a:avLst/>
@@ -1586,7 +1715,7 @@
         </w:rPr>
         <w:t xml:space="preserve">git clone </w:t>
       </w:r>
-      <w:hyperlink r:id="rId31" w:history="1">
+      <w:hyperlink r:id="rId34" w:history="1">
         <w:r>
           <w:rPr>
             <w:rStyle w:val="Hyperlink"/>
@@ -1594,13 +1723,24 @@
             <w:sz w:val="16"/>
             <w:szCs w:val="16"/>
           </w:rPr>
-          <w:t>git@gitlab.flag.net.internal/rings-of-powder/wordpress.flag.net.internal.git</w:t>
+          <w:t>git@gitlab.flag.net.internal:rings-of-powder/wordpress.flag.net.internal.git</w:t>
         </w:r>
       </w:hyperlink>
     </w:p>
     <w:p>
-      <w:r>
-        <w:t xml:space="preserve">Now that you have cloned the repo with knee-oh’s credentials, you will be able to use </w:t>
+      <w:pPr>
+        <w:ind w:left="360"/>
+      </w:pPr>
+      <w:r>
+        <w:t>Now that you have cloned the repo with knee-</w:t>
+      </w:r>
+      <w:proofErr w:type="spellStart"/>
+      <w:r>
+        <w:t>oh’s</w:t>
+      </w:r>
+      <w:proofErr w:type="spellEnd"/>
+      <w:r>
+        <w:t xml:space="preserve"> credentials, you will be able to use </w:t>
       </w:r>
       <w:r>
         <w:rPr>
@@ -1621,8 +1761,16 @@
         <w:rPr>
           <w:rFonts w:ascii="Courier New" w:hAnsi="Courier New" w:cs="Courier New"/>
         </w:rPr>
-        <w:t>git remote -v</w:t>
-      </w:r>
+        <w:t xml:space="preserve">git </w:t>
+      </w:r>
+      <w:proofErr w:type="gramStart"/>
+      <w:r>
+        <w:rPr>
+          <w:rFonts w:ascii="Courier New" w:hAnsi="Courier New" w:cs="Courier New"/>
+        </w:rPr>
+        <w:t>remote -v</w:t>
+      </w:r>
+      <w:proofErr w:type="gramEnd"/>
       <w:r>
         <w:t xml:space="preserve"> while inside the repository to see that it will remember you and push to the proper place</w:t>
       </w:r>
@@ -1655,7 +1803,7 @@
                     <pic:cNvPicPr/>
                   </pic:nvPicPr>
                   <pic:blipFill>
-                    <a:blip r:embed="rId32"/>
+                    <a:blip r:embed="rId35"/>
                     <a:stretch>
                       <a:fillRect/>
                     </a:stretch>
@@ -1688,17 +1836,34 @@
       <w:r>
         <w:t xml:space="preserve">I chose to use a </w:t>
       </w:r>
-      <w:hyperlink r:id="rId33" w:history="1">
+      <w:hyperlink r:id="rId36" w:history="1">
         <w:r>
           <w:rPr>
             <w:rStyle w:val="Hyperlink"/>
           </w:rPr>
-          <w:t>simple PHP webshell</w:t>
+          <w:t xml:space="preserve">simple PHP </w:t>
         </w:r>
+        <w:proofErr w:type="spellStart"/>
+        <w:r>
+          <w:rPr>
+            <w:rStyle w:val="Hyperlink"/>
+          </w:rPr>
+          <w:t>webshell</w:t>
+        </w:r>
+        <w:proofErr w:type="spellEnd"/>
       </w:hyperlink>
       <w:r>
-        <w:t xml:space="preserve"> to gain access to wordpress.flag.net.internal.  I just used a text editor on the terminal to put the code into a file I called </w:t>
-      </w:r>
+        <w:t xml:space="preserve"> to gain access to </w:t>
+      </w:r>
+      <w:proofErr w:type="spellStart"/>
+      <w:r>
+        <w:t>wordpress.flag.net.internal</w:t>
+      </w:r>
+      <w:proofErr w:type="spellEnd"/>
+      <w:r>
+        <w:t xml:space="preserve">.  I just used a text editor on the terminal to put the code into a file I called </w:t>
+      </w:r>
+      <w:proofErr w:type="spellStart"/>
       <w:r>
         <w:rPr>
           <w:rFonts w:ascii="Courier New" w:hAnsi="Courier New" w:cs="Courier New"/>
@@ -1706,7 +1871,11 @@
         <w:t>backdoor</w:t>
       </w:r>
       <w:r>
-        <w:t xml:space="preserve">.php.  </w:t>
+        <w:t>.php</w:t>
+      </w:r>
+      <w:proofErr w:type="spellEnd"/>
+      <w:r>
+        <w:t xml:space="preserve">.  </w:t>
       </w:r>
     </w:p>
     <w:p>
@@ -1719,165 +1888,6 @@
             <wp:extent cx="5172797" cy="466790"/>
             <wp:effectExtent l="0" t="0" r="8890" b="9525"/>
             <wp:docPr id="39" name="Picture 39"/>
-            <wp:cNvGraphicFramePr>
-              <a:graphicFrameLocks xmlns:a="http://schemas.openxmlformats.org/drawingml/2006/main" noChangeAspect="1"/>
-            </wp:cNvGraphicFramePr>
-            <a:graphic xmlns:a="http://schemas.openxmlformats.org/drawingml/2006/main">
-              <a:graphicData uri="http://schemas.openxmlformats.org/drawingml/2006/picture">
-                <pic:pic xmlns:pic="http://schemas.openxmlformats.org/drawingml/2006/picture">
-                  <pic:nvPicPr>
-                    <pic:cNvPr id="1" name=""/>
-                    <pic:cNvPicPr/>
-                  </pic:nvPicPr>
-                  <pic:blipFill>
-                    <a:blip r:embed="rId34"/>
-                    <a:stretch>
-                      <a:fillRect/>
-                    </a:stretch>
-                  </pic:blipFill>
-                  <pic:spPr>
-                    <a:xfrm>
-                      <a:off x="0" y="0"/>
-                      <a:ext cx="5172797" cy="466790"/>
-                    </a:xfrm>
-                    <a:prstGeom prst="rect">
-                      <a:avLst/>
-                    </a:prstGeom>
-                  </pic:spPr>
-                </pic:pic>
-              </a:graphicData>
-            </a:graphic>
-          </wp:inline>
-        </w:drawing>
-      </w:r>
-      <w:r>
-        <w:br/>
-      </w:r>
-      <w:r>
-        <w:rPr>
-          <w:noProof/>
-        </w:rPr>
-        <w:drawing>
-          <wp:inline distT="0" distB="0" distL="0" distR="0" wp14:anchorId="60108834" wp14:editId="75461BB6">
-            <wp:extent cx="4896533" cy="1829055"/>
-            <wp:effectExtent l="0" t="0" r="0" b="0"/>
-            <wp:docPr id="40" name="Picture 40" descr="Text&#10;&#10;Description automatically generated"/>
-            <wp:cNvGraphicFramePr>
-              <a:graphicFrameLocks xmlns:a="http://schemas.openxmlformats.org/drawingml/2006/main" noChangeAspect="1"/>
-            </wp:cNvGraphicFramePr>
-            <a:graphic xmlns:a="http://schemas.openxmlformats.org/drawingml/2006/main">
-              <a:graphicData uri="http://schemas.openxmlformats.org/drawingml/2006/picture">
-                <pic:pic xmlns:pic="http://schemas.openxmlformats.org/drawingml/2006/picture">
-                  <pic:nvPicPr>
-                    <pic:cNvPr id="40" name="Picture 40" descr="Text&#10;&#10;Description automatically generated"/>
-                    <pic:cNvPicPr/>
-                  </pic:nvPicPr>
-                  <pic:blipFill>
-                    <a:blip r:embed="rId35"/>
-                    <a:stretch>
-                      <a:fillRect/>
-                    </a:stretch>
-                  </pic:blipFill>
-                  <pic:spPr>
-                    <a:xfrm>
-                      <a:off x="0" y="0"/>
-                      <a:ext cx="4896533" cy="1829055"/>
-                    </a:xfrm>
-                    <a:prstGeom prst="rect">
-                      <a:avLst/>
-                    </a:prstGeom>
-                  </pic:spPr>
-                </pic:pic>
-              </a:graphicData>
-            </a:graphic>
-          </wp:inline>
-        </w:drawing>
-      </w:r>
-    </w:p>
-    <w:p>
-      <w:pPr>
-        <w:pStyle w:val="Heading3"/>
-      </w:pPr>
-      <w:r>
-        <w:lastRenderedPageBreak/>
-        <w:t>Answer 4</w:t>
-      </w:r>
-    </w:p>
-    <w:p>
-      <w:r>
-        <w:t>A few commands, and you pwn the webserver.</w:t>
-      </w:r>
-      <w:r>
-        <w:br/>
-      </w:r>
-      <w:r>
-        <w:rPr>
-          <w:noProof/>
-        </w:rPr>
-        <w:drawing>
-          <wp:inline distT="0" distB="0" distL="0" distR="0" wp14:anchorId="12C83B13" wp14:editId="109CFBF7">
-            <wp:extent cx="5943600" cy="3449320"/>
-            <wp:effectExtent l="0" t="0" r="0" b="0"/>
-            <wp:docPr id="41" name="Picture 41" descr="Text&#10;&#10;Description automatically generated"/>
-            <wp:cNvGraphicFramePr>
-              <a:graphicFrameLocks xmlns:a="http://schemas.openxmlformats.org/drawingml/2006/main" noChangeAspect="1"/>
-            </wp:cNvGraphicFramePr>
-            <a:graphic xmlns:a="http://schemas.openxmlformats.org/drawingml/2006/main">
-              <a:graphicData uri="http://schemas.openxmlformats.org/drawingml/2006/picture">
-                <pic:pic xmlns:pic="http://schemas.openxmlformats.org/drawingml/2006/picture">
-                  <pic:nvPicPr>
-                    <pic:cNvPr id="41" name="Picture 41" descr="Text&#10;&#10;Description automatically generated"/>
-                    <pic:cNvPicPr/>
-                  </pic:nvPicPr>
-                  <pic:blipFill>
-                    <a:blip r:embed="rId36"/>
-                    <a:stretch>
-                      <a:fillRect/>
-                    </a:stretch>
-                  </pic:blipFill>
-                  <pic:spPr>
-                    <a:xfrm>
-                      <a:off x="0" y="0"/>
-                      <a:ext cx="5943600" cy="3449320"/>
-                    </a:xfrm>
-                    <a:prstGeom prst="rect">
-                      <a:avLst/>
-                    </a:prstGeom>
-                  </pic:spPr>
-                </pic:pic>
-              </a:graphicData>
-            </a:graphic>
-          </wp:inline>
-        </w:drawing>
-      </w:r>
-    </w:p>
-    <w:p>
-      <w:pPr>
-        <w:pStyle w:val="Heading3"/>
-      </w:pPr>
-      <w:r>
-        <w:t xml:space="preserve">Answer </w:t>
-      </w:r>
-      <w:r>
-        <w:t>5</w:t>
-      </w:r>
-    </w:p>
-    <w:p>
-      <w:r>
-        <w:t>Pillaging is the fun part.  You can use simple commands to explore a little.</w:t>
-      </w:r>
-      <w:r>
-        <w:t xml:space="preserve">  </w:t>
-      </w:r>
-      <w:r>
-        <w:rPr>
-          <w:noProof/>
-        </w:rPr>
-        <w:drawing>
-          <wp:inline distT="0" distB="0" distL="0" distR="0" wp14:anchorId="1D6EA576" wp14:editId="17D1FA0D">
-            <wp:extent cx="5943600" cy="601980"/>
-            <wp:effectExtent l="0" t="0" r="0" b="7620"/>
-            <wp:docPr id="43" name="Picture 43"/>
             <wp:cNvGraphicFramePr>
               <a:graphicFrameLocks xmlns:a="http://schemas.openxmlformats.org/drawingml/2006/main" noChangeAspect="1"/>
             </wp:cNvGraphicFramePr>
@@ -1897,6 +1907,165 @@
                   <pic:spPr>
                     <a:xfrm>
                       <a:off x="0" y="0"/>
+                      <a:ext cx="5172797" cy="466790"/>
+                    </a:xfrm>
+                    <a:prstGeom prst="rect">
+                      <a:avLst/>
+                    </a:prstGeom>
+                  </pic:spPr>
+                </pic:pic>
+              </a:graphicData>
+            </a:graphic>
+          </wp:inline>
+        </w:drawing>
+      </w:r>
+      <w:r>
+        <w:br/>
+      </w:r>
+      <w:r>
+        <w:rPr>
+          <w:noProof/>
+        </w:rPr>
+        <w:drawing>
+          <wp:inline distT="0" distB="0" distL="0" distR="0" wp14:anchorId="60108834" wp14:editId="75461BB6">
+            <wp:extent cx="4896533" cy="1829055"/>
+            <wp:effectExtent l="0" t="0" r="0" b="0"/>
+            <wp:docPr id="40" name="Picture 40" descr="Text&#10;&#10;Description automatically generated"/>
+            <wp:cNvGraphicFramePr>
+              <a:graphicFrameLocks xmlns:a="http://schemas.openxmlformats.org/drawingml/2006/main" noChangeAspect="1"/>
+            </wp:cNvGraphicFramePr>
+            <a:graphic xmlns:a="http://schemas.openxmlformats.org/drawingml/2006/main">
+              <a:graphicData uri="http://schemas.openxmlformats.org/drawingml/2006/picture">
+                <pic:pic xmlns:pic="http://schemas.openxmlformats.org/drawingml/2006/picture">
+                  <pic:nvPicPr>
+                    <pic:cNvPr id="40" name="Picture 40" descr="Text&#10;&#10;Description automatically generated"/>
+                    <pic:cNvPicPr/>
+                  </pic:nvPicPr>
+                  <pic:blipFill>
+                    <a:blip r:embed="rId38"/>
+                    <a:stretch>
+                      <a:fillRect/>
+                    </a:stretch>
+                  </pic:blipFill>
+                  <pic:spPr>
+                    <a:xfrm>
+                      <a:off x="0" y="0"/>
+                      <a:ext cx="4896533" cy="1829055"/>
+                    </a:xfrm>
+                    <a:prstGeom prst="rect">
+                      <a:avLst/>
+                    </a:prstGeom>
+                  </pic:spPr>
+                </pic:pic>
+              </a:graphicData>
+            </a:graphic>
+          </wp:inline>
+        </w:drawing>
+      </w:r>
+    </w:p>
+    <w:p>
+      <w:pPr>
+        <w:pStyle w:val="Heading3"/>
+      </w:pPr>
+      <w:r>
+        <w:lastRenderedPageBreak/>
+        <w:t>Answer 4</w:t>
+      </w:r>
+    </w:p>
+    <w:p>
+      <w:r>
+        <w:t>A few commands, and you pwn the webserver.</w:t>
+      </w:r>
+      <w:r>
+        <w:br/>
+      </w:r>
+      <w:r>
+        <w:rPr>
+          <w:noProof/>
+        </w:rPr>
+        <w:drawing>
+          <wp:inline distT="0" distB="0" distL="0" distR="0" wp14:anchorId="12C83B13" wp14:editId="109CFBF7">
+            <wp:extent cx="5943600" cy="3449320"/>
+            <wp:effectExtent l="0" t="0" r="0" b="0"/>
+            <wp:docPr id="41" name="Picture 41" descr="Text&#10;&#10;Description automatically generated"/>
+            <wp:cNvGraphicFramePr>
+              <a:graphicFrameLocks xmlns:a="http://schemas.openxmlformats.org/drawingml/2006/main" noChangeAspect="1"/>
+            </wp:cNvGraphicFramePr>
+            <a:graphic xmlns:a="http://schemas.openxmlformats.org/drawingml/2006/main">
+              <a:graphicData uri="http://schemas.openxmlformats.org/drawingml/2006/picture">
+                <pic:pic xmlns:pic="http://schemas.openxmlformats.org/drawingml/2006/picture">
+                  <pic:nvPicPr>
+                    <pic:cNvPr id="41" name="Picture 41" descr="Text&#10;&#10;Description automatically generated"/>
+                    <pic:cNvPicPr/>
+                  </pic:nvPicPr>
+                  <pic:blipFill>
+                    <a:blip r:embed="rId39"/>
+                    <a:stretch>
+                      <a:fillRect/>
+                    </a:stretch>
+                  </pic:blipFill>
+                  <pic:spPr>
+                    <a:xfrm>
+                      <a:off x="0" y="0"/>
+                      <a:ext cx="5943600" cy="3449320"/>
+                    </a:xfrm>
+                    <a:prstGeom prst="rect">
+                      <a:avLst/>
+                    </a:prstGeom>
+                  </pic:spPr>
+                </pic:pic>
+              </a:graphicData>
+            </a:graphic>
+          </wp:inline>
+        </w:drawing>
+      </w:r>
+    </w:p>
+    <w:p>
+      <w:pPr>
+        <w:pStyle w:val="Heading3"/>
+      </w:pPr>
+      <w:r>
+        <w:t xml:space="preserve">Answer </w:t>
+      </w:r>
+      <w:r>
+        <w:t>5</w:t>
+      </w:r>
+    </w:p>
+    <w:p>
+      <w:r>
+        <w:t>Pillaging is the fun part.  You can use simple commands to explore a little.</w:t>
+      </w:r>
+      <w:r>
+        <w:t xml:space="preserve">  </w:t>
+      </w:r>
+      <w:r>
+        <w:rPr>
+          <w:noProof/>
+        </w:rPr>
+        <w:drawing>
+          <wp:inline distT="0" distB="0" distL="0" distR="0" wp14:anchorId="1D6EA576" wp14:editId="17D1FA0D">
+            <wp:extent cx="5943600" cy="601980"/>
+            <wp:effectExtent l="0" t="0" r="0" b="7620"/>
+            <wp:docPr id="43" name="Picture 43"/>
+            <wp:cNvGraphicFramePr>
+              <a:graphicFrameLocks xmlns:a="http://schemas.openxmlformats.org/drawingml/2006/main" noChangeAspect="1"/>
+            </wp:cNvGraphicFramePr>
+            <a:graphic xmlns:a="http://schemas.openxmlformats.org/drawingml/2006/main">
+              <a:graphicData uri="http://schemas.openxmlformats.org/drawingml/2006/picture">
+                <pic:pic xmlns:pic="http://schemas.openxmlformats.org/drawingml/2006/picture">
+                  <pic:nvPicPr>
+                    <pic:cNvPr id="1" name=""/>
+                    <pic:cNvPicPr/>
+                  </pic:nvPicPr>
+                  <pic:blipFill>
+                    <a:blip r:embed="rId40"/>
+                    <a:stretch>
+                      <a:fillRect/>
+                    </a:stretch>
+                  </pic:blipFill>
+                  <pic:spPr>
+                    <a:xfrm>
+                      <a:off x="0" y="0"/>
                       <a:ext cx="5943600" cy="601980"/>
                     </a:xfrm>
                     <a:prstGeom prst="rect">
@@ -1934,7 +2103,7 @@
                     <pic:cNvPicPr/>
                   </pic:nvPicPr>
                   <pic:blipFill>
-                    <a:blip r:embed="rId38"/>
+                    <a:blip r:embed="rId41"/>
                     <a:stretch>
                       <a:fillRect/>
                     </a:stretch>
@@ -1977,7 +2146,7 @@
                     <pic:cNvPicPr/>
                   </pic:nvPicPr>
                   <pic:blipFill>
-                    <a:blip r:embed="rId39"/>
+                    <a:blip r:embed="rId42"/>
                     <a:stretch>
                       <a:fillRect/>
                     </a:stretch>
@@ -2000,7 +2169,17 @@
     </w:p>
     <w:p>
       <w:r>
-        <w:t xml:space="preserve">Now that you have pwn’d the </w:t>
+        <w:t xml:space="preserve">Now that you have </w:t>
+      </w:r>
+      <w:proofErr w:type="spellStart"/>
+      <w:proofErr w:type="gramStart"/>
+      <w:r>
+        <w:t>pwn’d</w:t>
+      </w:r>
+      <w:proofErr w:type="spellEnd"/>
+      <w:proofErr w:type="gramEnd"/>
+      <w:r>
+        <w:t xml:space="preserve"> the </w:t>
       </w:r>
       <w:r>
         <w:t>WordPress</w:t>
@@ -2037,7 +2216,7 @@
                     <pic:cNvPicPr/>
                   </pic:nvPicPr>
                   <pic:blipFill>
-                    <a:blip r:embed="rId40"/>
+                    <a:blip r:embed="rId43"/>
                     <a:stretch>
                       <a:fillRect/>
                     </a:stretch>

</xml_diff>